<commit_message>
Updated readme, improved waiting and connection
Drafted Implementation for report
</commit_message>
<xml_diff>
--- a/COMP3221_Report.docx
+++ b/COMP3221_Report.docx
@@ -116,10 +116,23 @@
     </w:p>
     <w:p>
       <w:r>
-        <w:t>Text</w:t>
-      </w:r>
-    </w:p>
-    <w:p/>
+        <w:t xml:space="preserve">To implement the program, we have two python programs. One handles the server side and the other the client. The server first waits for a client to connect, sending a confirmation message when it receives its handshake, then waits 30 seconds before starting the Federated Learning. This is done by sending out the global model to all connected clients, then waiting for them to send their local models back. Once the local models have been received, the server performs the </w:t>
+      </w:r>
+      <w:proofErr w:type="spellStart"/>
+      <w:r>
+        <w:t>FedAvg</w:t>
+      </w:r>
+      <w:proofErr w:type="spellEnd"/>
+      <w:r>
+        <w:t xml:space="preserve"> algorithm </w:t>
+      </w:r>
+      <w:r>
+        <w:t>as seen in Algorithm 1</w:t>
+      </w:r>
+      <w:r>
+        <w:t>. If a client attempts to join it gets added at the start of the next iteration. This is done for 100 iterations. Where necessary Subsampling was performed as seen in Algorithm 2.</w:t>
+      </w:r>
+    </w:p>
     <w:p>
       <w:pPr>
         <w:rPr>
@@ -130,50 +143,15 @@
           <w:u w:val="single"/>
         </w:rPr>
       </w:pPr>
-    </w:p>
-    <w:p>
-      <w:pPr>
-        <w:rPr>
-          <w:b/>
-          <w:bCs/>
-          <w:sz w:val="36"/>
-          <w:szCs w:val="36"/>
-          <w:u w:val="single"/>
-        </w:rPr>
-      </w:pPr>
-    </w:p>
-    <w:p>
-      <w:pPr>
-        <w:rPr>
-          <w:b/>
-          <w:bCs/>
-          <w:sz w:val="36"/>
-          <w:szCs w:val="36"/>
-          <w:u w:val="single"/>
-        </w:rPr>
-      </w:pPr>
-    </w:p>
-    <w:p>
-      <w:pPr>
-        <w:rPr>
-          <w:b/>
-          <w:bCs/>
-          <w:sz w:val="36"/>
-          <w:szCs w:val="36"/>
-          <w:u w:val="single"/>
-        </w:rPr>
-      </w:pPr>
-    </w:p>
-    <w:p>
-      <w:pPr>
-        <w:rPr>
-          <w:b/>
-          <w:bCs/>
-          <w:sz w:val="36"/>
-          <w:szCs w:val="36"/>
-          <w:u w:val="single"/>
-        </w:rPr>
-      </w:pPr>
+      <w:r>
+        <w:t xml:space="preserve">The client immediately sends a handshake to the server, until it receives a confirmation. Once it receives the global model, it performs the Linear Regression model using a Gradient Descent algorithm as seen in Algorithm 3. Where necessary we performed Mini-Batching as seen in Algorithm 4. The client then </w:t>
+      </w:r>
+      <w:r>
+        <w:t>continuously attempts to send</w:t>
+      </w:r>
+      <w:r>
+        <w:t xml:space="preserve"> the local model to the server until it receives a confirmation.</w:t>
+      </w:r>
     </w:p>
     <w:p>
       <w:pPr>
@@ -1038,17 +1016,8 @@
           <w:sz w:val="28"/>
           <w:szCs w:val="28"/>
         </w:rPr>
-        <w:t xml:space="preserve"> final MSE results for each </w:t>
-      </w:r>
-      <w:proofErr w:type="gramStart"/>
-      <w:r>
-        <w:rPr>
-          <w:sz w:val="28"/>
-          <w:szCs w:val="28"/>
-        </w:rPr>
-        <w:t>client</w:t>
-      </w:r>
-      <w:proofErr w:type="gramEnd"/>
+        <w:t xml:space="preserve"> final MSE results for each client</w:t>
+      </w:r>
     </w:p>
     <w:p>
       <w:pPr>
@@ -1655,14 +1624,7 @@
           <w:sz w:val="28"/>
           <w:szCs w:val="28"/>
         </w:rPr>
-        <w:t xml:space="preserve">Testing MSE across clients using </w:t>
-      </w:r>
-      <w:r>
-        <w:rPr>
-          <w:sz w:val="28"/>
-          <w:szCs w:val="28"/>
-        </w:rPr>
-        <w:t>size 2 subsampling Gradient Descent</w:t>
+        <w:t>Testing MSE across clients using size 2 subsampling Gradient Descent</w:t>
       </w:r>
     </w:p>
     <w:p>

</xml_diff>

<commit_message>
Finished Report.docx and Code.txt
</commit_message>
<xml_diff>
--- a/COMP3221_Report.docx
+++ b/COMP3221_Report.docx
@@ -124,13 +124,18 @@
       </w:r>
       <w:proofErr w:type="spellEnd"/>
       <w:r>
-        <w:t xml:space="preserve"> algorithm </w:t>
-      </w:r>
-      <w:r>
-        <w:t>as seen in Algorithm 1</w:t>
-      </w:r>
-      <w:r>
-        <w:t>. If a client attempts to join it gets added at the start of the next iteration. This is done for 100 iterations. Where necessary Subsampling was performed as seen in Algorithm 2.</w:t>
+        <w:t xml:space="preserve"> algorithm as seen in </w:t>
+      </w:r>
+      <w:hyperlink w:anchor="Algorithm1" w:history="1">
+        <w:r>
+          <w:rPr>
+            <w:rStyle w:val="Hyperlink"/>
+          </w:rPr>
+          <w:t>Algorithm 1</w:t>
+        </w:r>
+      </w:hyperlink>
+      <w:r>
+        <w:t>. If a client attempts to join it gets added at the start of the next iteration. This is done for 100 iterations.</w:t>
       </w:r>
     </w:p>
     <w:p>
@@ -144,7 +149,44 @@
         </w:rPr>
       </w:pPr>
       <w:r>
-        <w:t xml:space="preserve">The client immediately sends a handshake to the server, until it receives a confirmation. Once it receives the global model, it performs the Linear Regression model using a Gradient Descent algorithm as seen in Algorithm 3. Where necessary we performed Mini-Batching as seen in Algorithm 4. The client then </w:t>
+        <w:t xml:space="preserve">The client immediately sends a handshake to the server, until it receives a confirmation. Once it receives the global model, it performs the Linear Regression model using a Gradient Descent algorithm as seen in </w:t>
+      </w:r>
+      <w:hyperlink w:anchor="Algorithm2" w:history="1">
+        <w:r>
+          <w:rPr>
+            <w:rStyle w:val="Hyperlink"/>
+          </w:rPr>
+          <w:t xml:space="preserve">Algorithm </w:t>
+        </w:r>
+        <w:r>
+          <w:rPr>
+            <w:rStyle w:val="Hyperlink"/>
+          </w:rPr>
+          <w:t>2</w:t>
+        </w:r>
+      </w:hyperlink>
+      <w:r>
+        <w:t xml:space="preserve">. Where necessary we performed Mini-Batching as seen in </w:t>
+      </w:r>
+      <w:hyperlink w:anchor="Algorithm3" w:history="1">
+        <w:r>
+          <w:rPr>
+            <w:rStyle w:val="Hyperlink"/>
+          </w:rPr>
+          <w:t xml:space="preserve">Algorithm </w:t>
+        </w:r>
+        <w:r>
+          <w:rPr>
+            <w:rStyle w:val="Hyperlink"/>
+          </w:rPr>
+          <w:t>3</w:t>
+        </w:r>
+      </w:hyperlink>
+      <w:r>
+        <w:t xml:space="preserve"> before Gradient Descent</w:t>
+      </w:r>
+      <w:r>
+        <w:t xml:space="preserve">. The client then </w:t>
       </w:r>
       <w:r>
         <w:t>continuously attempts to send</w:t>
@@ -742,6 +784,267 @@
           <w:szCs w:val="28"/>
         </w:rPr>
       </w:pPr>
+      <w:r>
+        <w:rPr>
+          <w:b/>
+          <w:bCs/>
+          <w:sz w:val="28"/>
+          <w:szCs w:val="28"/>
+        </w:rPr>
+        <w:drawing>
+          <wp:inline distT="0" distB="0" distL="0" distR="0" wp14:anchorId="2B7C76C5" wp14:editId="149B42E4">
+            <wp:extent cx="5731510" cy="4062730"/>
+            <wp:effectExtent l="0" t="0" r="2540" b="0"/>
+            <wp:docPr id="1187859488" name="Picture 1" descr="A screenshot of a white text&#10;&#10;Description automatically generated"/>
+            <wp:cNvGraphicFramePr>
+              <a:graphicFrameLocks xmlns:a="http://schemas.openxmlformats.org/drawingml/2006/main" noChangeAspect="1"/>
+            </wp:cNvGraphicFramePr>
+            <a:graphic xmlns:a="http://schemas.openxmlformats.org/drawingml/2006/main">
+              <a:graphicData uri="http://schemas.openxmlformats.org/drawingml/2006/picture">
+                <pic:pic xmlns:pic="http://schemas.openxmlformats.org/drawingml/2006/picture">
+                  <pic:nvPicPr>
+                    <pic:cNvPr id="1187859488" name="Picture 1" descr="A screenshot of a white text&#10;&#10;Description automatically generated"/>
+                    <pic:cNvPicPr/>
+                  </pic:nvPicPr>
+                  <pic:blipFill>
+                    <a:blip r:embed="rId6"/>
+                    <a:stretch>
+                      <a:fillRect/>
+                    </a:stretch>
+                  </pic:blipFill>
+                  <pic:spPr>
+                    <a:xfrm>
+                      <a:off x="0" y="0"/>
+                      <a:ext cx="5731510" cy="4062730"/>
+                    </a:xfrm>
+                    <a:prstGeom prst="rect">
+                      <a:avLst/>
+                    </a:prstGeom>
+                  </pic:spPr>
+                </pic:pic>
+              </a:graphicData>
+            </a:graphic>
+          </wp:inline>
+        </w:drawing>
+      </w:r>
+    </w:p>
+    <w:p>
+      <w:pPr>
+        <w:rPr>
+          <w:sz w:val="28"/>
+          <w:szCs w:val="28"/>
+        </w:rPr>
+      </w:pPr>
+      <w:bookmarkStart w:id="0" w:name="Algorithm1"/>
+      <w:r>
+        <w:rPr>
+          <w:b/>
+          <w:bCs/>
+          <w:sz w:val="28"/>
+          <w:szCs w:val="28"/>
+        </w:rPr>
+        <w:t>Algorithm 1</w:t>
+      </w:r>
+      <w:bookmarkEnd w:id="0"/>
+      <w:r>
+        <w:rPr>
+          <w:b/>
+          <w:bCs/>
+          <w:sz w:val="28"/>
+          <w:szCs w:val="28"/>
+        </w:rPr>
+        <w:t xml:space="preserve">: </w:t>
+      </w:r>
+      <w:r>
+        <w:rPr>
+          <w:sz w:val="28"/>
+          <w:szCs w:val="28"/>
+        </w:rPr>
+        <w:t xml:space="preserve">Federated Average </w:t>
+      </w:r>
+      <w:r>
+        <w:rPr>
+          <w:sz w:val="28"/>
+          <w:szCs w:val="28"/>
+        </w:rPr>
+        <w:t xml:space="preserve">with Subsampling </w:t>
+      </w:r>
+      <w:r>
+        <w:rPr>
+          <w:sz w:val="28"/>
+          <w:szCs w:val="28"/>
+        </w:rPr>
+        <w:t>Algorithm</w:t>
+      </w:r>
+    </w:p>
+    <w:p>
+      <w:pPr>
+        <w:rPr>
+          <w:sz w:val="28"/>
+          <w:szCs w:val="28"/>
+        </w:rPr>
+      </w:pPr>
+      <w:r>
+        <w:rPr>
+          <w:sz w:val="28"/>
+          <w:szCs w:val="28"/>
+        </w:rPr>
+        <w:drawing>
+          <wp:inline distT="0" distB="0" distL="0" distR="0" wp14:anchorId="1A595721" wp14:editId="58517BE5">
+            <wp:extent cx="5731510" cy="3610610"/>
+            <wp:effectExtent l="0" t="0" r="2540" b="8890"/>
+            <wp:docPr id="473097156" name="Picture 1" descr="A math equations and formulas&#10;&#10;Description automatically generated with medium confidence"/>
+            <wp:cNvGraphicFramePr>
+              <a:graphicFrameLocks xmlns:a="http://schemas.openxmlformats.org/drawingml/2006/main" noChangeAspect="1"/>
+            </wp:cNvGraphicFramePr>
+            <a:graphic xmlns:a="http://schemas.openxmlformats.org/drawingml/2006/main">
+              <a:graphicData uri="http://schemas.openxmlformats.org/drawingml/2006/picture">
+                <pic:pic xmlns:pic="http://schemas.openxmlformats.org/drawingml/2006/picture">
+                  <pic:nvPicPr>
+                    <pic:cNvPr id="473097156" name="Picture 1" descr="A math equations and formulas&#10;&#10;Description automatically generated with medium confidence"/>
+                    <pic:cNvPicPr/>
+                  </pic:nvPicPr>
+                  <pic:blipFill>
+                    <a:blip r:embed="rId7"/>
+                    <a:stretch>
+                      <a:fillRect/>
+                    </a:stretch>
+                  </pic:blipFill>
+                  <pic:spPr>
+                    <a:xfrm>
+                      <a:off x="0" y="0"/>
+                      <a:ext cx="5731510" cy="3610610"/>
+                    </a:xfrm>
+                    <a:prstGeom prst="rect">
+                      <a:avLst/>
+                    </a:prstGeom>
+                  </pic:spPr>
+                </pic:pic>
+              </a:graphicData>
+            </a:graphic>
+          </wp:inline>
+        </w:drawing>
+      </w:r>
+    </w:p>
+    <w:p>
+      <w:pPr>
+        <w:rPr>
+          <w:sz w:val="28"/>
+          <w:szCs w:val="28"/>
+        </w:rPr>
+      </w:pPr>
+      <w:bookmarkStart w:id="1" w:name="Algorithm2"/>
+      <w:r>
+        <w:rPr>
+          <w:b/>
+          <w:bCs/>
+          <w:sz w:val="28"/>
+          <w:szCs w:val="28"/>
+        </w:rPr>
+        <w:lastRenderedPageBreak/>
+        <w:t>Algorithm 2</w:t>
+      </w:r>
+      <w:bookmarkEnd w:id="1"/>
+      <w:r>
+        <w:rPr>
+          <w:b/>
+          <w:bCs/>
+          <w:sz w:val="28"/>
+          <w:szCs w:val="28"/>
+        </w:rPr>
+        <w:t xml:space="preserve">: </w:t>
+      </w:r>
+      <w:r>
+        <w:rPr>
+          <w:sz w:val="28"/>
+          <w:szCs w:val="28"/>
+        </w:rPr>
+        <w:t>Gradient Descent Algorithm</w:t>
+      </w:r>
+    </w:p>
+    <w:p>
+      <w:pPr>
+        <w:rPr>
+          <w:sz w:val="28"/>
+          <w:szCs w:val="28"/>
+        </w:rPr>
+      </w:pPr>
+      <w:r>
+        <w:rPr>
+          <w:sz w:val="28"/>
+          <w:szCs w:val="28"/>
+        </w:rPr>
+        <w:drawing>
+          <wp:inline distT="0" distB="0" distL="0" distR="0" wp14:anchorId="64A9D6CA" wp14:editId="75F8B89B">
+            <wp:extent cx="5731510" cy="2156460"/>
+            <wp:effectExtent l="0" t="0" r="2540" b="0"/>
+            <wp:docPr id="936124910" name="Picture 1" descr="A screenshot of a computer&#10;&#10;Description automatically generated"/>
+            <wp:cNvGraphicFramePr>
+              <a:graphicFrameLocks xmlns:a="http://schemas.openxmlformats.org/drawingml/2006/main" noChangeAspect="1"/>
+            </wp:cNvGraphicFramePr>
+            <a:graphic xmlns:a="http://schemas.openxmlformats.org/drawingml/2006/main">
+              <a:graphicData uri="http://schemas.openxmlformats.org/drawingml/2006/picture">
+                <pic:pic xmlns:pic="http://schemas.openxmlformats.org/drawingml/2006/picture">
+                  <pic:nvPicPr>
+                    <pic:cNvPr id="936124910" name="Picture 1" descr="A screenshot of a computer&#10;&#10;Description automatically generated"/>
+                    <pic:cNvPicPr/>
+                  </pic:nvPicPr>
+                  <pic:blipFill>
+                    <a:blip r:embed="rId8"/>
+                    <a:stretch>
+                      <a:fillRect/>
+                    </a:stretch>
+                  </pic:blipFill>
+                  <pic:spPr>
+                    <a:xfrm>
+                      <a:off x="0" y="0"/>
+                      <a:ext cx="5731510" cy="2156460"/>
+                    </a:xfrm>
+                    <a:prstGeom prst="rect">
+                      <a:avLst/>
+                    </a:prstGeom>
+                  </pic:spPr>
+                </pic:pic>
+              </a:graphicData>
+            </a:graphic>
+          </wp:inline>
+        </w:drawing>
+      </w:r>
+    </w:p>
+    <w:p>
+      <w:pPr>
+        <w:rPr>
+          <w:sz w:val="28"/>
+          <w:szCs w:val="28"/>
+        </w:rPr>
+      </w:pPr>
+      <w:bookmarkStart w:id="2" w:name="Algorithm3"/>
+      <w:r>
+        <w:rPr>
+          <w:b/>
+          <w:bCs/>
+          <w:sz w:val="28"/>
+          <w:szCs w:val="28"/>
+        </w:rPr>
+        <w:t>Algorithm 3</w:t>
+      </w:r>
+      <w:bookmarkEnd w:id="2"/>
+      <w:r>
+        <w:rPr>
+          <w:b/>
+          <w:bCs/>
+          <w:sz w:val="28"/>
+          <w:szCs w:val="28"/>
+        </w:rPr>
+        <w:t>:</w:t>
+      </w:r>
+      <w:r>
+        <w:rPr>
+          <w:sz w:val="28"/>
+          <w:szCs w:val="28"/>
+        </w:rPr>
+        <w:t xml:space="preserve"> Mini-Batching Algorithm</w:t>
+      </w:r>
     </w:p>
     <w:p>
       <w:pPr>
@@ -772,7 +1075,7 @@
                     <pic:cNvPicPr/>
                   </pic:nvPicPr>
                   <pic:blipFill>
-                    <a:blip r:embed="rId6"/>
+                    <a:blip r:embed="rId9"/>
                     <a:stretch>
                       <a:fillRect/>
                     </a:stretch>
@@ -801,7 +1104,7 @@
         </w:rPr>
         <w:t xml:space="preserve"> </w:t>
       </w:r>
-      <w:bookmarkStart w:id="0" w:name="Figure1"/>
+      <w:bookmarkStart w:id="3" w:name="Figure1"/>
       <w:r>
         <w:rPr>
           <w:b/>
@@ -811,7 +1114,7 @@
         </w:rPr>
         <w:t xml:space="preserve">Figure </w:t>
       </w:r>
-      <w:bookmarkEnd w:id="0"/>
+      <w:bookmarkEnd w:id="3"/>
       <w:r>
         <w:rPr>
           <w:b/>
@@ -887,6 +1190,7 @@
           <w:szCs w:val="36"/>
           <w:u w:val="single"/>
         </w:rPr>
+        <w:lastRenderedPageBreak/>
         <w:drawing>
           <wp:inline distT="0" distB="0" distL="0" distR="0" wp14:anchorId="704659B1" wp14:editId="623AB044">
             <wp:extent cx="5731510" cy="2351405"/>
@@ -905,7 +1209,7 @@
                     </pic:cNvPicPr>
                   </pic:nvPicPr>
                   <pic:blipFill>
-                    <a:blip r:embed="rId7">
+                    <a:blip r:embed="rId10">
                       <a:extLst>
                         <a:ext uri="{28A0092B-C50C-407E-A947-70E740481C1C}">
                           <a14:useLocalDpi xmlns:a14="http://schemas.microsoft.com/office/drawing/2010/main" val="0"/>
@@ -945,7 +1249,7 @@
         </w:rPr>
         <w:t xml:space="preserve"> </w:t>
       </w:r>
-      <w:bookmarkStart w:id="1" w:name="Figure2"/>
+      <w:bookmarkStart w:id="4" w:name="Figure2"/>
       <w:r>
         <w:rPr>
           <w:b/>
@@ -955,7 +1259,7 @@
         </w:rPr>
         <w:t xml:space="preserve">Figure </w:t>
       </w:r>
-      <w:bookmarkEnd w:id="1"/>
+      <w:bookmarkEnd w:id="4"/>
       <w:r>
         <w:rPr>
           <w:b/>
@@ -1016,8 +1320,17 @@
           <w:sz w:val="28"/>
           <w:szCs w:val="28"/>
         </w:rPr>
-        <w:t xml:space="preserve"> final MSE results for each client</w:t>
-      </w:r>
+        <w:t xml:space="preserve"> final MSE results for each </w:t>
+      </w:r>
+      <w:proofErr w:type="gramStart"/>
+      <w:r>
+        <w:rPr>
+          <w:sz w:val="28"/>
+          <w:szCs w:val="28"/>
+        </w:rPr>
+        <w:t>client</w:t>
+      </w:r>
+      <w:proofErr w:type="gramEnd"/>
     </w:p>
     <w:p>
       <w:pPr>
@@ -1038,7 +1351,6 @@
         <w:rPr>
           <w:noProof/>
         </w:rPr>
-        <w:lastRenderedPageBreak/>
         <w:drawing>
           <wp:inline distT="0" distB="0" distL="0" distR="0" wp14:anchorId="29211E45" wp14:editId="76930359">
             <wp:extent cx="3667125" cy="3752850"/>
@@ -1055,7 +1367,7 @@
                     <pic:cNvPicPr/>
                   </pic:nvPicPr>
                   <pic:blipFill>
-                    <a:blip r:embed="rId8"/>
+                    <a:blip r:embed="rId11"/>
                     <a:stretch>
                       <a:fillRect/>
                     </a:stretch>
@@ -1093,7 +1405,7 @@
         </w:rPr>
         <w:br/>
       </w:r>
-      <w:bookmarkStart w:id="2" w:name="Figure3"/>
+      <w:bookmarkStart w:id="5" w:name="Figure3"/>
       <w:r>
         <w:rPr>
           <w:b/>
@@ -1103,7 +1415,7 @@
         </w:rPr>
         <w:t xml:space="preserve">Figure </w:t>
       </w:r>
-      <w:bookmarkEnd w:id="2"/>
+      <w:bookmarkEnd w:id="5"/>
       <w:r>
         <w:rPr>
           <w:b/>
@@ -1179,6 +1491,7 @@
         <w:rPr>
           <w:noProof/>
         </w:rPr>
+        <w:lastRenderedPageBreak/>
         <w:drawing>
           <wp:inline distT="0" distB="0" distL="0" distR="0" wp14:anchorId="76151FE3" wp14:editId="24A62094">
             <wp:extent cx="5731510" cy="3027045"/>
@@ -1195,7 +1508,7 @@
                     <pic:cNvPicPr/>
                   </pic:nvPicPr>
                   <pic:blipFill>
-                    <a:blip r:embed="rId9"/>
+                    <a:blip r:embed="rId12"/>
                     <a:stretch>
                       <a:fillRect/>
                     </a:stretch>
@@ -1224,7 +1537,7 @@
         </w:rPr>
         <w:t xml:space="preserve"> </w:t>
       </w:r>
-      <w:bookmarkStart w:id="3" w:name="Figure4"/>
+      <w:bookmarkStart w:id="6" w:name="Figure4"/>
       <w:r>
         <w:rPr>
           <w:b/>
@@ -1234,7 +1547,7 @@
         </w:rPr>
         <w:t xml:space="preserve">Figure </w:t>
       </w:r>
-      <w:bookmarkEnd w:id="3"/>
+      <w:bookmarkEnd w:id="6"/>
       <w:r>
         <w:rPr>
           <w:b/>
@@ -1303,7 +1616,6 @@
         <w:rPr>
           <w:noProof/>
         </w:rPr>
-        <w:lastRenderedPageBreak/>
         <w:drawing>
           <wp:inline distT="0" distB="0" distL="0" distR="0" wp14:anchorId="181652A7" wp14:editId="28281A54">
             <wp:extent cx="5731510" cy="2932430"/>
@@ -1320,7 +1632,7 @@
                     <pic:cNvPicPr/>
                   </pic:nvPicPr>
                   <pic:blipFill>
-                    <a:blip r:embed="rId10"/>
+                    <a:blip r:embed="rId13"/>
                     <a:stretch>
                       <a:fillRect/>
                     </a:stretch>
@@ -1349,7 +1661,7 @@
         </w:rPr>
         <w:t xml:space="preserve"> </w:t>
       </w:r>
-      <w:bookmarkStart w:id="4" w:name="Figure5"/>
+      <w:bookmarkStart w:id="7" w:name="Figure5"/>
       <w:r>
         <w:rPr>
           <w:b/>
@@ -1359,7 +1671,7 @@
         </w:rPr>
         <w:t xml:space="preserve">Figure </w:t>
       </w:r>
-      <w:bookmarkEnd w:id="4"/>
+      <w:bookmarkEnd w:id="7"/>
       <w:r>
         <w:rPr>
           <w:b/>
@@ -1414,6 +1726,7 @@
         <w:rPr>
           <w:noProof/>
         </w:rPr>
+        <w:lastRenderedPageBreak/>
         <w:drawing>
           <wp:inline distT="0" distB="0" distL="0" distR="0" wp14:anchorId="47A4AA14" wp14:editId="3B2E4A4F">
             <wp:extent cx="5731510" cy="3122930"/>
@@ -1430,7 +1743,7 @@
                     <pic:cNvPicPr/>
                   </pic:nvPicPr>
                   <pic:blipFill>
-                    <a:blip r:embed="rId11"/>
+                    <a:blip r:embed="rId14"/>
                     <a:stretch>
                       <a:fillRect/>
                     </a:stretch>
@@ -1459,7 +1772,7 @@
         </w:rPr>
         <w:t xml:space="preserve"> </w:t>
       </w:r>
-      <w:bookmarkStart w:id="5" w:name="Figure6"/>
+      <w:bookmarkStart w:id="8" w:name="Figure6"/>
       <w:r>
         <w:rPr>
           <w:b/>
@@ -1469,7 +1782,7 @@
         </w:rPr>
         <w:t xml:space="preserve">Figure </w:t>
       </w:r>
-      <w:bookmarkEnd w:id="5"/>
+      <w:bookmarkEnd w:id="8"/>
       <w:r>
         <w:rPr>
           <w:b/>
@@ -1538,7 +1851,6 @@
         <w:rPr>
           <w:noProof/>
         </w:rPr>
-        <w:lastRenderedPageBreak/>
         <w:drawing>
           <wp:inline distT="0" distB="0" distL="0" distR="0" wp14:anchorId="3AAD4B94" wp14:editId="7D241AA3">
             <wp:extent cx="5731510" cy="3052445"/>
@@ -1555,7 +1867,7 @@
                     <pic:cNvPicPr/>
                   </pic:nvPicPr>
                   <pic:blipFill>
-                    <a:blip r:embed="rId12"/>
+                    <a:blip r:embed="rId15"/>
                     <a:stretch>
                       <a:fillRect/>
                     </a:stretch>
@@ -1581,7 +1893,7 @@
         </w:rPr>
         <w:t xml:space="preserve"> </w:t>
       </w:r>
-      <w:bookmarkStart w:id="6" w:name="Figure7"/>
+      <w:bookmarkStart w:id="9" w:name="Figure7"/>
       <w:r>
         <w:rPr>
           <w:b/>
@@ -1591,7 +1903,7 @@
         </w:rPr>
         <w:t xml:space="preserve">Figure </w:t>
       </w:r>
-      <w:bookmarkEnd w:id="6"/>
+      <w:bookmarkEnd w:id="9"/>
       <w:r>
         <w:rPr>
           <w:b/>
@@ -1647,6 +1959,7 @@
         <w:rPr>
           <w:noProof/>
         </w:rPr>
+        <w:lastRenderedPageBreak/>
         <w:drawing>
           <wp:inline distT="0" distB="0" distL="0" distR="0" wp14:anchorId="2868F3E5" wp14:editId="26CC71F1">
             <wp:extent cx="5731510" cy="3085465"/>
@@ -1663,7 +1976,7 @@
                     <pic:cNvPicPr/>
                   </pic:nvPicPr>
                   <pic:blipFill>
-                    <a:blip r:embed="rId13"/>
+                    <a:blip r:embed="rId16"/>
                     <a:stretch>
                       <a:fillRect/>
                     </a:stretch>
@@ -1692,7 +2005,7 @@
         </w:rPr>
         <w:t xml:space="preserve"> </w:t>
       </w:r>
-      <w:bookmarkStart w:id="7" w:name="Figure8"/>
+      <w:bookmarkStart w:id="10" w:name="Figure8"/>
       <w:r>
         <w:rPr>
           <w:b/>
@@ -1702,7 +2015,7 @@
         </w:rPr>
         <w:t xml:space="preserve">Figure </w:t>
       </w:r>
-      <w:bookmarkEnd w:id="7"/>
+      <w:bookmarkEnd w:id="10"/>
       <w:r>
         <w:rPr>
           <w:b/>
@@ -1780,7 +2093,7 @@
       </w:pPr>
     </w:p>
     <w:sectPr>
-      <w:headerReference w:type="default" r:id="rId14"/>
+      <w:headerReference w:type="default" r:id="rId17"/>
       <w:pgSz w:w="11906" w:h="16838"/>
       <w:pgMar w:top="1440" w:right="1440" w:bottom="1440" w:left="1440" w:header="708" w:footer="708" w:gutter="0"/>
       <w:cols w:space="708"/>
@@ -2859,6 +3172,16 @@
       <w:u w:val="single"/>
     </w:rPr>
   </w:style>
+  <w:style w:type="character" w:styleId="PlaceholderText">
+    <w:name w:val="Placeholder Text"/>
+    <w:basedOn w:val="DefaultParagraphFont"/>
+    <w:uiPriority w:val="99"/>
+    <w:semiHidden/>
+    <w:rsid w:val="00D66E5E"/>
+    <w:rPr>
+      <w:color w:val="666666"/>
+    </w:rPr>
+  </w:style>
 </w:styles>
 </file>
 

</xml_diff>

<commit_message>
Final updates to report and group inof
</commit_message>
<xml_diff>
--- a/COMP3221_Report.docx
+++ b/COMP3221_Report.docx
@@ -788,6 +788,7 @@
         <w:rPr>
           <w:b/>
           <w:bCs/>
+          <w:noProof/>
           <w:sz w:val="28"/>
           <w:szCs w:val="28"/>
         </w:rPr>
@@ -884,11 +885,21 @@
           <w:szCs w:val="28"/>
         </w:rPr>
       </w:pPr>
-      <w:r>
-        <w:rPr>
-          <w:sz w:val="28"/>
-          <w:szCs w:val="28"/>
-        </w:rPr>
+    </w:p>
+    <w:p>
+      <w:pPr>
+        <w:rPr>
+          <w:sz w:val="28"/>
+          <w:szCs w:val="28"/>
+        </w:rPr>
+      </w:pPr>
+      <w:r>
+        <w:rPr>
+          <w:noProof/>
+          <w:sz w:val="28"/>
+          <w:szCs w:val="28"/>
+        </w:rPr>
+        <w:lastRenderedPageBreak/>
         <w:drawing>
           <wp:inline distT="0" distB="0" distL="0" distR="0" wp14:anchorId="1A595721" wp14:editId="58517BE5">
             <wp:extent cx="5731510" cy="3610610"/>
@@ -941,7 +952,6 @@
           <w:sz w:val="28"/>
           <w:szCs w:val="28"/>
         </w:rPr>
-        <w:lastRenderedPageBreak/>
         <w:t>Algorithm 2</w:t>
       </w:r>
       <w:bookmarkEnd w:id="1"/>
@@ -969,8 +979,17 @@
           <w:szCs w:val="28"/>
         </w:rPr>
       </w:pPr>
-      <w:r>
-        <w:rPr>
+    </w:p>
+    <w:p>
+      <w:pPr>
+        <w:rPr>
+          <w:sz w:val="28"/>
+          <w:szCs w:val="28"/>
+        </w:rPr>
+      </w:pPr>
+      <w:r>
+        <w:rPr>
+          <w:noProof/>
           <w:sz w:val="28"/>
           <w:szCs w:val="28"/>
         </w:rPr>
@@ -1049,6 +1068,14 @@
     <w:p>
       <w:pPr>
         <w:rPr>
+          <w:sz w:val="28"/>
+          <w:szCs w:val="28"/>
+        </w:rPr>
+      </w:pPr>
+    </w:p>
+    <w:p>
+      <w:pPr>
+        <w:rPr>
           <w:b/>
           <w:bCs/>
           <w:sz w:val="28"/>
@@ -1059,6 +1086,7 @@
         <w:rPr>
           <w:noProof/>
         </w:rPr>
+        <w:lastRenderedPageBreak/>
         <w:drawing>
           <wp:inline distT="0" distB="0" distL="0" distR="0" wp14:anchorId="6BC88114" wp14:editId="7CC1245E">
             <wp:extent cx="5731510" cy="3091815"/>
@@ -1190,7 +1218,6 @@
           <w:szCs w:val="36"/>
           <w:u w:val="single"/>
         </w:rPr>
-        <w:lastRenderedPageBreak/>
         <w:drawing>
           <wp:inline distT="0" distB="0" distL="0" distR="0" wp14:anchorId="704659B1" wp14:editId="623AB044">
             <wp:extent cx="5731510" cy="2351405"/>
@@ -1351,6 +1378,7 @@
         <w:rPr>
           <w:noProof/>
         </w:rPr>
+        <w:lastRenderedPageBreak/>
         <w:drawing>
           <wp:inline distT="0" distB="0" distL="0" distR="0" wp14:anchorId="29211E45" wp14:editId="76930359">
             <wp:extent cx="3667125" cy="3752850"/>
@@ -1491,7 +1519,6 @@
         <w:rPr>
           <w:noProof/>
         </w:rPr>
-        <w:lastRenderedPageBreak/>
         <w:drawing>
           <wp:inline distT="0" distB="0" distL="0" distR="0" wp14:anchorId="76151FE3" wp14:editId="24A62094">
             <wp:extent cx="5731510" cy="3027045"/>
@@ -1616,6 +1643,7 @@
         <w:rPr>
           <w:noProof/>
         </w:rPr>
+        <w:lastRenderedPageBreak/>
         <w:drawing>
           <wp:inline distT="0" distB="0" distL="0" distR="0" wp14:anchorId="181652A7" wp14:editId="28281A54">
             <wp:extent cx="5731510" cy="2932430"/>
@@ -1726,7 +1754,6 @@
         <w:rPr>
           <w:noProof/>
         </w:rPr>
-        <w:lastRenderedPageBreak/>
         <w:drawing>
           <wp:inline distT="0" distB="0" distL="0" distR="0" wp14:anchorId="47A4AA14" wp14:editId="3B2E4A4F">
             <wp:extent cx="5731510" cy="3122930"/>
@@ -1851,6 +1878,7 @@
         <w:rPr>
           <w:noProof/>
         </w:rPr>
+        <w:lastRenderedPageBreak/>
         <w:drawing>
           <wp:inline distT="0" distB="0" distL="0" distR="0" wp14:anchorId="3AAD4B94" wp14:editId="7D241AA3">
             <wp:extent cx="5731510" cy="3052445"/>
@@ -1959,7 +1987,6 @@
         <w:rPr>
           <w:noProof/>
         </w:rPr>
-        <w:lastRenderedPageBreak/>
         <w:drawing>
           <wp:inline distT="0" distB="0" distL="0" distR="0" wp14:anchorId="2868F3E5" wp14:editId="26CC71F1">
             <wp:extent cx="5731510" cy="3085465"/>

</xml_diff>